<commit_message>
Adicionei as várias classes relacionadas com a faturação global e atualizei a tabela das queries
</commit_message>
<xml_diff>
--- a/projetoJava/Tabela_queries.docx
+++ b/projetoJava/Tabela_queries.docx
@@ -290,6 +290,9 @@
             <w:pPr>
               <w:jc w:val="center"/>
             </w:pPr>
+            <w:r>
+              <w:t>X</w:t>
+            </w:r>
           </w:p>
         </w:tc>
         <w:tc>
@@ -504,6 +507,11 @@
             <w:pPr>
               <w:jc w:val="center"/>
             </w:pPr>
+            <w:r>
+              <w:t>X</w:t>
+            </w:r>
+            <w:bookmarkStart w:id="0" w:name="_GoBack"/>
+            <w:bookmarkEnd w:id="0"/>
           </w:p>
         </w:tc>
         <w:tc>
@@ -1027,10 +1035,7 @@
       </w:tr>
     </w:tbl>
     <w:p/>
-    <w:p>
-      <w:bookmarkStart w:id="0" w:name="_GoBack"/>
-      <w:bookmarkEnd w:id="0"/>
-    </w:p>
+    <w:p/>
     <w:sectPr>
       <w:pgSz w:w="16838" w:h="11906" w:orient="landscape"/>
       <w:pgMar w:top="720" w:right="720" w:bottom="720" w:left="720" w:header="708" w:footer="708" w:gutter="0"/>

</xml_diff>